<commit_message>
Updates to presentation plan
Added some items that need doing
</commit_message>
<xml_diff>
--- a/Presentation/Presentation Plan.docx
+++ b/Presentation/Presentation Plan.docx
@@ -5,28 +5,147 @@
     <w:p>
       <w:pPr>
         <w:rPr>
+          <w:sz w:val="28"/>
+          <w:szCs w:val="28"/>
+        </w:rPr>
+      </w:pPr>
+      <w:r>
+        <w:rPr>
           <w:sz w:val="32"/>
           <w:szCs w:val="32"/>
         </w:rPr>
-      </w:pPr>
+        <w:t>Team 4: Presentation Plan</w:t>
+      </w:r>
       <w:r>
         <w:rPr>
           <w:sz w:val="32"/>
           <w:szCs w:val="32"/>
         </w:rPr>
-        <w:t>Team 4: Presentation Plan</w:t>
-      </w:r>
+        <w:t xml:space="preserve"> (15 – 20 </w:t>
+      </w:r>
+      <w:proofErr w:type="spellStart"/>
       <w:r>
         <w:rPr>
           <w:sz w:val="32"/>
           <w:szCs w:val="32"/>
         </w:rPr>
-        <w:t xml:space="preserve"> (15 – 20 mins) </w:t>
-      </w:r>
+        <w:t>mins</w:t>
+      </w:r>
+      <w:proofErr w:type="spellEnd"/>
       <w:r>
         <w:rPr>
           <w:sz w:val="32"/>
           <w:szCs w:val="32"/>
+        </w:rPr>
+        <w:t xml:space="preserve">) </w:t>
+      </w:r>
+      <w:r>
+        <w:rPr>
+          <w:sz w:val="32"/>
+          <w:szCs w:val="32"/>
+        </w:rPr>
+        <w:br/>
+      </w:r>
+      <w:r>
+        <w:rPr>
+          <w:sz w:val="32"/>
+          <w:szCs w:val="32"/>
+        </w:rPr>
+        <w:br/>
+      </w:r>
+      <w:bookmarkStart w:id="0" w:name="_GoBack"/>
+      <w:bookmarkEnd w:id="0"/>
+      <w:r>
+        <w:rPr>
+          <w:sz w:val="24"/>
+          <w:szCs w:val="24"/>
+          <w:u w:val="single"/>
+        </w:rPr>
+        <w:t>Tasks</w:t>
+      </w:r>
+      <w:r>
+        <w:rPr>
+          <w:sz w:val="24"/>
+          <w:szCs w:val="24"/>
+        </w:rPr>
+        <w:t>:</w:t>
+      </w:r>
+      <w:r>
+        <w:rPr>
+          <w:sz w:val="24"/>
+          <w:szCs w:val="24"/>
+        </w:rPr>
+        <w:br/>
+        <w:t xml:space="preserve">*Make brand assets (background image, logo, </w:t>
+      </w:r>
+      <w:proofErr w:type="spellStart"/>
+      <w:r>
+        <w:rPr>
+          <w:sz w:val="24"/>
+          <w:szCs w:val="24"/>
+        </w:rPr>
+        <w:t>etc</w:t>
+      </w:r>
+      <w:proofErr w:type="spellEnd"/>
+      <w:r>
+        <w:rPr>
+          <w:sz w:val="24"/>
+          <w:szCs w:val="24"/>
+        </w:rPr>
+        <w:t>)</w:t>
+      </w:r>
+      <w:r>
+        <w:rPr>
+          <w:sz w:val="24"/>
+          <w:szCs w:val="24"/>
+        </w:rPr>
+        <w:br/>
+        <w:t>*</w:t>
+      </w:r>
+      <w:proofErr w:type="gramStart"/>
+      <w:r>
+        <w:rPr>
+          <w:sz w:val="24"/>
+          <w:szCs w:val="24"/>
+        </w:rPr>
+        <w:t>Some</w:t>
+      </w:r>
+      <w:proofErr w:type="gramEnd"/>
+      <w:r>
+        <w:rPr>
+          <w:sz w:val="24"/>
+          <w:szCs w:val="24"/>
+        </w:rPr>
+        <w:t xml:space="preserve"> speaking parts are assigned below (not set in stone). Discuss who wants which speaking points. </w:t>
+      </w:r>
+      <w:r>
+        <w:rPr>
+          <w:sz w:val="24"/>
+          <w:szCs w:val="24"/>
+        </w:rPr>
+        <w:br/>
+        <w:t xml:space="preserve">*Make slides: Darcie or </w:t>
+      </w:r>
+      <w:proofErr w:type="spellStart"/>
+      <w:r>
+        <w:rPr>
+          <w:sz w:val="24"/>
+          <w:szCs w:val="24"/>
+        </w:rPr>
+        <w:t>Jasmeen</w:t>
+      </w:r>
+      <w:proofErr w:type="spellEnd"/>
+      <w:r>
+        <w:rPr>
+          <w:sz w:val="24"/>
+          <w:szCs w:val="24"/>
+        </w:rPr>
+        <w:t xml:space="preserve">? </w:t>
+      </w:r>
+      <w:r>
+        <w:rPr>
+          <w:sz w:val="24"/>
+          <w:szCs w:val="24"/>
         </w:rPr>
         <w:br/>
       </w:r>
@@ -49,13 +168,27 @@
         <w:rPr>
           <w:b/>
         </w:rPr>
-        <w:t xml:space="preserve"> ( </w:t>
-      </w:r>
-      <w:r>
-        <w:rPr>
-          <w:b/>
-        </w:rPr>
-        <w:t>2-3</w:t>
+        <w:t xml:space="preserve"> </w:t>
+      </w:r>
+      <w:proofErr w:type="gramStart"/>
+      <w:r>
+        <w:rPr>
+          <w:b/>
+        </w:rPr>
+        <w:t xml:space="preserve">( </w:t>
+      </w:r>
+      <w:r>
+        <w:rPr>
+          <w:b/>
+        </w:rPr>
+        <w:t>2</w:t>
+      </w:r>
+      <w:proofErr w:type="gramEnd"/>
+      <w:r>
+        <w:rPr>
+          <w:b/>
+        </w:rPr>
+        <w:t>-3</w:t>
       </w:r>
       <w:r>
         <w:rPr>
@@ -129,23 +262,33 @@
         </w:rPr>
         <w:t xml:space="preserve"> </w:t>
       </w:r>
+      <w:proofErr w:type="gramStart"/>
       <w:r>
         <w:rPr>
           <w:b/>
         </w:rPr>
         <w:t>( 5</w:t>
       </w:r>
+      <w:proofErr w:type="gramEnd"/>
       <w:r>
         <w:rPr>
           <w:b/>
         </w:rPr>
         <w:t xml:space="preserve"> </w:t>
       </w:r>
-      <w:r>
-        <w:rPr>
-          <w:b/>
-        </w:rPr>
-        <w:t xml:space="preserve">mins ) </w:t>
+      <w:proofErr w:type="spellStart"/>
+      <w:r>
+        <w:rPr>
+          <w:b/>
+        </w:rPr>
+        <w:t>mins</w:t>
+      </w:r>
+      <w:proofErr w:type="spellEnd"/>
+      <w:r>
+        <w:rPr>
+          <w:b/>
+        </w:rPr>
+        <w:t xml:space="preserve"> ) </w:t>
       </w:r>
       <w:r>
         <w:rPr>
@@ -163,8 +306,16 @@
         <w:rPr>
           <w:b/>
         </w:rPr>
-        <w:t xml:space="preserve"> Leisy</w:t>
-      </w:r>
+        <w:t xml:space="preserve"> </w:t>
+      </w:r>
+      <w:proofErr w:type="spellStart"/>
+      <w:r>
+        <w:rPr>
+          <w:b/>
+        </w:rPr>
+        <w:t>Leisy</w:t>
+      </w:r>
+      <w:proofErr w:type="spellEnd"/>
       <w:r>
         <w:rPr>
           <w:b/>
@@ -203,7 +354,14 @@
       </w:r>
       <w:r>
         <w:br/>
-        <w:t xml:space="preserve">Of all online travel sales revenue, 17% are packaged tours, like what travel </w:t>
+      </w:r>
+      <w:proofErr w:type="gramStart"/>
+      <w:r>
+        <w:t>Of</w:t>
+      </w:r>
+      <w:proofErr w:type="gramEnd"/>
+      <w:r>
+        <w:t xml:space="preserve"> all online travel sales revenue, 17% are packaged tours, like what travel </w:t>
       </w:r>
       <w:r>
         <w:t>experts</w:t>
@@ -241,7 +399,23 @@
         <w:t>Slide</w:t>
       </w:r>
       <w:r>
-        <w:t xml:space="preserve">: Changes in e-commerce. More competition from websites like Kyack, AirBnB, etc. </w:t>
+        <w:t xml:space="preserve">: Changes in e-commerce. More competition from websites like </w:t>
+      </w:r>
+      <w:proofErr w:type="spellStart"/>
+      <w:r>
+        <w:t>Kyack</w:t>
+      </w:r>
+      <w:proofErr w:type="spellEnd"/>
+      <w:r>
+        <w:t xml:space="preserve">, </w:t>
+      </w:r>
+      <w:proofErr w:type="spellStart"/>
+      <w:r>
+        <w:t>AirBnB</w:t>
+      </w:r>
+      <w:proofErr w:type="spellEnd"/>
+      <w:r>
+        <w:t xml:space="preserve">, etc. </w:t>
       </w:r>
       <w:r>
         <w:t xml:space="preserve">that put the power in the hands of the customer. </w:t>
@@ -254,7 +428,21 @@
         <w:rPr>
           <w:i/>
         </w:rPr>
-        <w:t xml:space="preserve"> “In 2014, over half of travel agent users in the U.S reported that travel experiences planned by agents were better than those that they planned themselves. “ </w:t>
+        <w:t xml:space="preserve"> “In 2014, over half of travel agent users in the U.S reported that travel experiences planned </w:t>
+      </w:r>
+      <w:proofErr w:type="gramStart"/>
+      <w:r>
+        <w:rPr>
+          <w:i/>
+        </w:rPr>
+        <w:t>by</w:t>
+      </w:r>
+      <w:proofErr w:type="gramEnd"/>
+      <w:r>
+        <w:rPr>
+          <w:i/>
+        </w:rPr>
+        <w:t xml:space="preserve"> agents were better than those that they planned themselves. “ </w:t>
       </w:r>
     </w:p>
     <w:p>
@@ -320,11 +508,19 @@
         </w:rPr>
         <w:t xml:space="preserve"> (</w:t>
       </w:r>
-      <w:r>
-        <w:rPr>
-          <w:b/>
-        </w:rPr>
-        <w:t>Jasmeen &amp; Jose</w:t>
+      <w:proofErr w:type="spellStart"/>
+      <w:r>
+        <w:rPr>
+          <w:b/>
+        </w:rPr>
+        <w:t>Jasmeen</w:t>
+      </w:r>
+      <w:proofErr w:type="spellEnd"/>
+      <w:r>
+        <w:rPr>
+          <w:b/>
+        </w:rPr>
+        <w:t xml:space="preserve"> &amp; Jose</w:t>
       </w:r>
       <w:r>
         <w:rPr>
@@ -348,7 +544,21 @@
         <w:rPr>
           <w:b/>
         </w:rPr>
-        <w:t xml:space="preserve"> mins) </w:t>
+        <w:t xml:space="preserve"> </w:t>
+      </w:r>
+      <w:proofErr w:type="spellStart"/>
+      <w:r>
+        <w:rPr>
+          <w:b/>
+        </w:rPr>
+        <w:t>mins</w:t>
+      </w:r>
+      <w:proofErr w:type="spellEnd"/>
+      <w:r>
+        <w:rPr>
+          <w:b/>
+        </w:rPr>
+        <w:t xml:space="preserve">) </w:t>
       </w:r>
       <w:r>
         <w:rPr>
@@ -380,8 +590,6 @@
       <w:r>
         <w:t xml:space="preserve">, verbal walkthrough. </w:t>
       </w:r>
-      <w:bookmarkStart w:id="0" w:name="_GoBack"/>
-      <w:bookmarkEnd w:id="0"/>
       <w:r>
         <w:rPr>
           <w:b/>
@@ -413,7 +621,21 @@
         <w:rPr>
           <w:b/>
         </w:rPr>
-        <w:t>(5 mins?)</w:t>
+        <w:t xml:space="preserve">(5 </w:t>
+      </w:r>
+      <w:proofErr w:type="spellStart"/>
+      <w:r>
+        <w:rPr>
+          <w:b/>
+        </w:rPr>
+        <w:t>mins</w:t>
+      </w:r>
+      <w:proofErr w:type="spellEnd"/>
+      <w:r>
+        <w:rPr>
+          <w:b/>
+        </w:rPr>
+        <w:t>?)</w:t>
       </w:r>
       <w:r>
         <w:br/>
@@ -506,12 +728,19 @@
         <w:rPr>
           <w:i/>
         </w:rPr>
-        <w:t xml:space="preserve">illennials do not like talking on the phone, so you must have a quick way of communicating </w:t>
+        <w:t xml:space="preserve">illennials do not like talking </w:t>
       </w:r>
       <w:r>
         <w:rPr>
           <w:i/>
         </w:rPr>
+        <w:lastRenderedPageBreak/>
+        <w:t xml:space="preserve">on the phone, so you must have a quick way of communicating </w:t>
+      </w:r>
+      <w:r>
+        <w:rPr>
+          <w:i/>
+        </w:rPr>
         <w:t xml:space="preserve">with them </w:t>
       </w:r>
       <w:r>
@@ -524,7 +753,15 @@
         <w:t xml:space="preserve"> </w:t>
       </w:r>
       <w:r>
-        <w:t xml:space="preserve"> (Jasmeen) </w:t>
+        <w:t xml:space="preserve"> (</w:t>
+      </w:r>
+      <w:proofErr w:type="spellStart"/>
+      <w:r>
+        <w:t>Jasmeen</w:t>
+      </w:r>
+      <w:proofErr w:type="spellEnd"/>
+      <w:r>
+        <w:t xml:space="preserve">) </w:t>
       </w:r>
       <w:r>
         <w:br/>
@@ -571,7 +808,15 @@
         <w:t>)</w:t>
       </w:r>
       <w:r>
-        <w:t xml:space="preserve">  (Leisy) </w:t>
+        <w:t xml:space="preserve">  (</w:t>
+      </w:r>
+      <w:proofErr w:type="spellStart"/>
+      <w:r>
+        <w:t>Leisy</w:t>
+      </w:r>
+      <w:proofErr w:type="spellEnd"/>
+      <w:r>
+        <w:t xml:space="preserve">) </w:t>
       </w:r>
       <w:r>
         <w:t xml:space="preserve"> It’s fairly easy to make a website responsive (look nice on a phone) but making native apps is more work. </w:t>
@@ -580,7 +825,6 @@
         <w:br/>
       </w:r>
       <w:r>
-        <w:lastRenderedPageBreak/>
         <w:br/>
       </w:r>
     </w:p>
@@ -605,7 +849,21 @@
         <w:rPr>
           <w:b/>
         </w:rPr>
-        <w:t xml:space="preserve">(5 mins) </w:t>
+        <w:t xml:space="preserve">(5 </w:t>
+      </w:r>
+      <w:proofErr w:type="spellStart"/>
+      <w:r>
+        <w:rPr>
+          <w:b/>
+        </w:rPr>
+        <w:t>mins</w:t>
+      </w:r>
+      <w:proofErr w:type="spellEnd"/>
+      <w:r>
+        <w:rPr>
+          <w:b/>
+        </w:rPr>
+        <w:t xml:space="preserve">) </w:t>
       </w:r>
     </w:p>
     <w:sectPr>

</xml_diff>

<commit_message>
packages page - order button
Works! Hooray!
</commit_message>
<xml_diff>
--- a/Presentation/Presentation Plan.docx
+++ b/Presentation/Presentation Plan.docx
@@ -21,40 +21,22 @@
           <w:sz w:val="32"/>
           <w:szCs w:val="32"/>
         </w:rPr>
-        <w:t xml:space="preserve"> (15 – 20 </w:t>
-      </w:r>
-      <w:proofErr w:type="spellStart"/>
+        <w:t xml:space="preserve"> (15 – 20 mins) </w:t>
+      </w:r>
       <w:r>
         <w:rPr>
           <w:sz w:val="32"/>
           <w:szCs w:val="32"/>
         </w:rPr>
-        <w:t>mins</w:t>
-      </w:r>
-      <w:proofErr w:type="spellEnd"/>
+        <w:br/>
+      </w:r>
       <w:r>
         <w:rPr>
           <w:sz w:val="32"/>
           <w:szCs w:val="32"/>
         </w:rPr>
-        <w:t xml:space="preserve">) </w:t>
-      </w:r>
-      <w:r>
-        <w:rPr>
-          <w:sz w:val="32"/>
-          <w:szCs w:val="32"/>
-        </w:rPr>
-        <w:br/>
-      </w:r>
-      <w:r>
-        <w:rPr>
-          <w:sz w:val="32"/>
-          <w:szCs w:val="32"/>
-        </w:rPr>
-        <w:br/>
-      </w:r>
-      <w:bookmarkStart w:id="0" w:name="_GoBack"/>
-      <w:bookmarkEnd w:id="0"/>
+        <w:br/>
+      </w:r>
       <w:r>
         <w:rPr>
           <w:sz w:val="24"/>
@@ -76,23 +58,22 @@
           <w:szCs w:val="24"/>
         </w:rPr>
         <w:br/>
-        <w:t xml:space="preserve">*Make brand assets (background image, logo, </w:t>
-      </w:r>
-      <w:proofErr w:type="spellStart"/>
+        <w:t>*Make brand assets (background image, logo, etc)</w:t>
+      </w:r>
       <w:r>
         <w:rPr>
           <w:sz w:val="24"/>
           <w:szCs w:val="24"/>
         </w:rPr>
-        <w:t>etc</w:t>
-      </w:r>
-      <w:proofErr w:type="spellEnd"/>
+        <w:br/>
+        <w:t>*</w:t>
+      </w:r>
       <w:r>
         <w:rPr>
           <w:sz w:val="24"/>
           <w:szCs w:val="24"/>
         </w:rPr>
-        <w:t>)</w:t>
+        <w:t xml:space="preserve">Some speaking parts are assigned below (not set in stone). Discuss who wants which speaking points. </w:t>
       </w:r>
       <w:r>
         <w:rPr>
@@ -100,47 +81,7 @@
           <w:szCs w:val="24"/>
         </w:rPr>
         <w:br/>
-        <w:t>*</w:t>
-      </w:r>
-      <w:proofErr w:type="gramStart"/>
-      <w:r>
-        <w:rPr>
-          <w:sz w:val="24"/>
-          <w:szCs w:val="24"/>
-        </w:rPr>
-        <w:t>Some</w:t>
-      </w:r>
-      <w:proofErr w:type="gramEnd"/>
-      <w:r>
-        <w:rPr>
-          <w:sz w:val="24"/>
-          <w:szCs w:val="24"/>
-        </w:rPr>
-        <w:t xml:space="preserve"> speaking parts are assigned below (not set in stone). Discuss who wants which speaking points. </w:t>
-      </w:r>
-      <w:r>
-        <w:rPr>
-          <w:sz w:val="24"/>
-          <w:szCs w:val="24"/>
-        </w:rPr>
-        <w:br/>
-        <w:t xml:space="preserve">*Make slides: Darcie or </w:t>
-      </w:r>
-      <w:proofErr w:type="spellStart"/>
-      <w:r>
-        <w:rPr>
-          <w:sz w:val="24"/>
-          <w:szCs w:val="24"/>
-        </w:rPr>
-        <w:t>Jasmeen</w:t>
-      </w:r>
-      <w:proofErr w:type="spellEnd"/>
-      <w:r>
-        <w:rPr>
-          <w:sz w:val="24"/>
-          <w:szCs w:val="24"/>
-        </w:rPr>
-        <w:t xml:space="preserve">? </w:t>
+        <w:t xml:space="preserve">*Make slides: Darcie or Jasmeen? </w:t>
       </w:r>
       <w:r>
         <w:rPr>
@@ -168,27 +109,13 @@
         <w:rPr>
           <w:b/>
         </w:rPr>
-        <w:t xml:space="preserve"> </w:t>
-      </w:r>
-      <w:proofErr w:type="gramStart"/>
-      <w:r>
-        <w:rPr>
-          <w:b/>
-        </w:rPr>
-        <w:t xml:space="preserve">( </w:t>
-      </w:r>
-      <w:r>
-        <w:rPr>
-          <w:b/>
-        </w:rPr>
-        <w:t>2</w:t>
-      </w:r>
-      <w:proofErr w:type="gramEnd"/>
-      <w:r>
-        <w:rPr>
-          <w:b/>
-        </w:rPr>
-        <w:t>-3</w:t>
+        <w:t xml:space="preserve"> ( </w:t>
+      </w:r>
+      <w:r>
+        <w:rPr>
+          <w:b/>
+        </w:rPr>
+        <w:t>2-3</w:t>
       </w:r>
       <w:r>
         <w:rPr>
@@ -262,33 +189,23 @@
         </w:rPr>
         <w:t xml:space="preserve"> </w:t>
       </w:r>
-      <w:proofErr w:type="gramStart"/>
       <w:r>
         <w:rPr>
           <w:b/>
         </w:rPr>
         <w:t>( 5</w:t>
       </w:r>
-      <w:proofErr w:type="gramEnd"/>
       <w:r>
         <w:rPr>
           <w:b/>
         </w:rPr>
         <w:t xml:space="preserve"> </w:t>
       </w:r>
-      <w:proofErr w:type="spellStart"/>
-      <w:r>
-        <w:rPr>
-          <w:b/>
-        </w:rPr>
-        <w:t>mins</w:t>
-      </w:r>
-      <w:proofErr w:type="spellEnd"/>
-      <w:r>
-        <w:rPr>
-          <w:b/>
-        </w:rPr>
-        <w:t xml:space="preserve"> ) </w:t>
+      <w:r>
+        <w:rPr>
+          <w:b/>
+        </w:rPr>
+        <w:t xml:space="preserve">mins ) </w:t>
       </w:r>
       <w:r>
         <w:rPr>
@@ -306,40 +223,32 @@
         <w:rPr>
           <w:b/>
         </w:rPr>
+        <w:t xml:space="preserve"> Leisy</w:t>
+      </w:r>
+      <w:r>
+        <w:rPr>
+          <w:b/>
+        </w:rPr>
+        <w:t xml:space="preserve">) </w:t>
+      </w:r>
+      <w:r>
+        <w:rPr>
+          <w:b/>
+        </w:rPr>
+        <w:br/>
+      </w:r>
+      <w:r>
+        <w:rPr>
+          <w:b/>
+        </w:rPr>
+        <w:t>Slide</w:t>
+      </w:r>
+      <w:r>
+        <w:t xml:space="preserve">: Why Web? </w:t>
+      </w:r>
+      <w:r>
         <w:t xml:space="preserve"> </w:t>
       </w:r>
-      <w:proofErr w:type="spellStart"/>
-      <w:r>
-        <w:rPr>
-          <w:b/>
-        </w:rPr>
-        <w:t>Leisy</w:t>
-      </w:r>
-      <w:proofErr w:type="spellEnd"/>
-      <w:r>
-        <w:rPr>
-          <w:b/>
-        </w:rPr>
-        <w:t xml:space="preserve">) </w:t>
-      </w:r>
-      <w:r>
-        <w:rPr>
-          <w:b/>
-        </w:rPr>
-        <w:br/>
-      </w:r>
-      <w:r>
-        <w:rPr>
-          <w:b/>
-        </w:rPr>
-        <w:t>Slide</w:t>
-      </w:r>
-      <w:r>
-        <w:t xml:space="preserve">: Why Web? </w:t>
-      </w:r>
-      <w:r>
-        <w:t xml:space="preserve"> </w:t>
-      </w:r>
       <w:r>
         <w:br/>
       </w:r>
@@ -354,14 +263,7 @@
       </w:r>
       <w:r>
         <w:br/>
-      </w:r>
-      <w:proofErr w:type="gramStart"/>
-      <w:r>
-        <w:t>Of</w:t>
-      </w:r>
-      <w:proofErr w:type="gramEnd"/>
-      <w:r>
-        <w:t xml:space="preserve"> all online travel sales revenue, 17% are packaged tours, like what travel </w:t>
+        <w:t xml:space="preserve">Of all online travel sales revenue, 17% are packaged tours, like what travel </w:t>
       </w:r>
       <w:r>
         <w:t>experts</w:t>
@@ -399,23 +301,7 @@
         <w:t>Slide</w:t>
       </w:r>
       <w:r>
-        <w:t xml:space="preserve">: Changes in e-commerce. More competition from websites like </w:t>
-      </w:r>
-      <w:proofErr w:type="spellStart"/>
-      <w:r>
-        <w:t>Kyack</w:t>
-      </w:r>
-      <w:proofErr w:type="spellEnd"/>
-      <w:r>
-        <w:t xml:space="preserve">, </w:t>
-      </w:r>
-      <w:proofErr w:type="spellStart"/>
-      <w:r>
-        <w:t>AirBnB</w:t>
-      </w:r>
-      <w:proofErr w:type="spellEnd"/>
-      <w:r>
-        <w:t xml:space="preserve">, etc. </w:t>
+        <w:t xml:space="preserve">: Changes in e-commerce. More competition from websites like Kyack, AirBnB, etc. </w:t>
       </w:r>
       <w:r>
         <w:t xml:space="preserve">that put the power in the hands of the customer. </w:t>
@@ -428,21 +314,7 @@
         <w:rPr>
           <w:i/>
         </w:rPr>
-        <w:t xml:space="preserve"> “In 2014, over half of travel agent users in the U.S reported that travel experiences planned </w:t>
-      </w:r>
-      <w:proofErr w:type="gramStart"/>
-      <w:r>
-        <w:rPr>
-          <w:i/>
-        </w:rPr>
-        <w:t>by</w:t>
-      </w:r>
-      <w:proofErr w:type="gramEnd"/>
-      <w:r>
-        <w:rPr>
-          <w:i/>
-        </w:rPr>
-        <w:t xml:space="preserve"> agents were better than those that they planned themselves. “ </w:t>
+        <w:t xml:space="preserve"> “In 2014, over half of travel agent users in the U.S reported that travel experiences planned by agents were better than those that they planned themselves. “ </w:t>
       </w:r>
     </w:p>
     <w:p>
@@ -502,31 +374,13 @@
         </w:rPr>
         <w:t>Live demo of the prototype</w:t>
       </w:r>
-      <w:r>
-        <w:rPr>
-          <w:b/>
-        </w:rPr>
-        <w:t xml:space="preserve"> (</w:t>
-      </w:r>
-      <w:proofErr w:type="spellStart"/>
-      <w:r>
-        <w:rPr>
-          <w:b/>
-        </w:rPr>
-        <w:t>Jasmeen</w:t>
-      </w:r>
-      <w:proofErr w:type="spellEnd"/>
-      <w:r>
-        <w:rPr>
-          <w:b/>
-        </w:rPr>
-        <w:t xml:space="preserve"> &amp; Jose</w:t>
-      </w:r>
-      <w:r>
-        <w:rPr>
-          <w:b/>
-        </w:rPr>
-        <w:t xml:space="preserve">) </w:t>
+      <w:bookmarkStart w:id="0" w:name="_GoBack"/>
+      <w:bookmarkEnd w:id="0"/>
+      <w:r>
+        <w:rPr>
+          <w:b/>
+        </w:rPr>
+        <w:t xml:space="preserve"> </w:t>
       </w:r>
       <w:r>
         <w:rPr>
@@ -544,21 +398,22 @@
         <w:rPr>
           <w:b/>
         </w:rPr>
-        <w:t xml:space="preserve"> </w:t>
-      </w:r>
-      <w:proofErr w:type="spellStart"/>
-      <w:r>
-        <w:rPr>
-          <w:b/>
-        </w:rPr>
-        <w:t>mins</w:t>
-      </w:r>
-      <w:proofErr w:type="spellEnd"/>
-      <w:r>
-        <w:rPr>
-          <w:b/>
-        </w:rPr>
-        <w:t xml:space="preserve">) </w:t>
+        <w:t xml:space="preserve"> mins) </w:t>
+      </w:r>
+      <w:r>
+        <w:rPr>
+          <w:b/>
+        </w:rPr>
+        <w:br/>
+      </w:r>
+      <w:r>
+        <w:rPr>
+          <w:b/>
+        </w:rPr>
+        <w:t xml:space="preserve">Slide: </w:t>
+      </w:r>
+      <w:r>
+        <w:t>Big picture structure (Leisy)</w:t>
       </w:r>
       <w:r>
         <w:rPr>
@@ -589,6 +444,9 @@
       </w:r>
       <w:r>
         <w:t xml:space="preserve">, verbal walkthrough. </w:t>
+      </w:r>
+      <w:r>
+        <w:t>(Jasmeen and Jose)</w:t>
       </w:r>
       <w:r>
         <w:rPr>
@@ -621,21 +479,7 @@
         <w:rPr>
           <w:b/>
         </w:rPr>
-        <w:t xml:space="preserve">(5 </w:t>
-      </w:r>
-      <w:proofErr w:type="spellStart"/>
-      <w:r>
-        <w:rPr>
-          <w:b/>
-        </w:rPr>
-        <w:t>mins</w:t>
-      </w:r>
-      <w:proofErr w:type="spellEnd"/>
-      <w:r>
-        <w:rPr>
-          <w:b/>
-        </w:rPr>
-        <w:t>?)</w:t>
+        <w:t>(5 mins?)</w:t>
       </w:r>
       <w:r>
         <w:br/>
@@ -710,7 +554,11 @@
         <w:t>Live customer service chat</w:t>
       </w:r>
       <w:r>
-        <w:t xml:space="preserve">: Combine the efficiency of online shopping with a tailored customer service experience by installing a live chat feature. </w:t>
+        <w:t xml:space="preserve">: Combine the efficiency of online shopping with a tailored customer </w:t>
+      </w:r>
+      <w:r>
+        <w:lastRenderedPageBreak/>
+        <w:t xml:space="preserve">service experience by installing a live chat feature. </w:t>
       </w:r>
       <w:r>
         <w:rPr>
@@ -728,40 +576,25 @@
         <w:rPr>
           <w:i/>
         </w:rPr>
-        <w:t xml:space="preserve">illennials do not like talking </w:t>
+        <w:t xml:space="preserve">illennials do not like talking on the phone, so you must have a quick way of communicating </w:t>
       </w:r>
       <w:r>
         <w:rPr>
           <w:i/>
         </w:rPr>
-        <w:lastRenderedPageBreak/>
-        <w:t xml:space="preserve">on the phone, so you must have a quick way of communicating </w:t>
+        <w:t xml:space="preserve">with them </w:t>
       </w:r>
       <w:r>
         <w:rPr>
           <w:i/>
         </w:rPr>
-        <w:t xml:space="preserve">with them </w:t>
-      </w:r>
-      <w:r>
-        <w:rPr>
-          <w:i/>
-        </w:rPr>
         <w:t>digitally. Very few have landlines.</w:t>
       </w:r>
       <w:r>
         <w:t xml:space="preserve"> </w:t>
       </w:r>
       <w:r>
-        <w:t xml:space="preserve"> (</w:t>
-      </w:r>
-      <w:proofErr w:type="spellStart"/>
-      <w:r>
-        <w:t>Jasmeen</w:t>
-      </w:r>
-      <w:proofErr w:type="spellEnd"/>
-      <w:r>
-        <w:t xml:space="preserve">) </w:t>
+        <w:t xml:space="preserve"> (Jasmeen) </w:t>
       </w:r>
       <w:r>
         <w:br/>
@@ -808,15 +641,7 @@
         <w:t>)</w:t>
       </w:r>
       <w:r>
-        <w:t xml:space="preserve">  (</w:t>
-      </w:r>
-      <w:proofErr w:type="spellStart"/>
-      <w:r>
-        <w:t>Leisy</w:t>
-      </w:r>
-      <w:proofErr w:type="spellEnd"/>
-      <w:r>
-        <w:t xml:space="preserve">) </w:t>
+        <w:t xml:space="preserve">  (Leisy) </w:t>
       </w:r>
       <w:r>
         <w:t xml:space="preserve"> It’s fairly easy to make a website responsive (look nice on a phone) but making native apps is more work. </w:t>
@@ -849,21 +674,7 @@
         <w:rPr>
           <w:b/>
         </w:rPr>
-        <w:t xml:space="preserve">(5 </w:t>
-      </w:r>
-      <w:proofErr w:type="spellStart"/>
-      <w:r>
-        <w:rPr>
-          <w:b/>
-        </w:rPr>
-        <w:t>mins</w:t>
-      </w:r>
-      <w:proofErr w:type="spellEnd"/>
-      <w:r>
-        <w:rPr>
-          <w:b/>
-        </w:rPr>
-        <w:t xml:space="preserve">) </w:t>
+        <w:t xml:space="preserve">(5 mins) </w:t>
       </w:r>
     </w:p>
     <w:sectPr>

</xml_diff>